<commit_message>
Insight into the problem, and goal of problem.
</commit_message>
<xml_diff>
--- a/Knoll_Travis_Problemsolving.docx
+++ b/Knoll_Travis_Problemsolving.docx
@@ -14,11 +14,9 @@
     </w:p>
     <w:p/>
     <w:p>
-      <w:proofErr w:type="gramStart"/>
       <w:r>
         <w:t>A Cat, a parrot and a bag of seed.</w:t>
       </w:r>
-      <w:proofErr w:type="gramEnd"/>
     </w:p>
     <w:p/>
     <w:p>
@@ -40,18 +38,41 @@
     </w:p>
     <w:p>
       <w:pPr>
-        <w:ind w:left="360"/>
+        <w:pStyle w:val="ListParagraph"/>
+        <w:numPr>
+          <w:ilvl w:val="0"/>
+          <w:numId w:val="2"/>
+        </w:numPr>
       </w:pPr>
       <w:r>
-        <w:t xml:space="preserve">A) Man has to get to the other side of the river and has room for only one item and </w:t>
+        <w:t>Man has to get to the other side of the river and has room for only one item and himself.</w:t>
       </w:r>
-      <w:proofErr w:type="gramStart"/>
+    </w:p>
+    <w:p>
+      <w:pPr>
+        <w:pStyle w:val="ListParagraph"/>
+        <w:numPr>
+          <w:ilvl w:val="0"/>
+          <w:numId w:val="2"/>
+        </w:numPr>
+      </w:pPr>
       <w:r>
-        <w:t>himself</w:t>
+        <w:t>They are all opposites in nature. The bird fears the cat. The bird loves the seed.</w:t>
       </w:r>
-      <w:proofErr w:type="gramEnd"/>
+    </w:p>
+    <w:p>
+      <w:pPr>
+        <w:pStyle w:val="ListParagraph"/>
+        <w:numPr>
+          <w:ilvl w:val="0"/>
+          <w:numId w:val="2"/>
+        </w:numPr>
+      </w:pPr>
       <w:r>
-        <w:t xml:space="preserve">. </w:t>
+        <w:t>To safely transport everyone to the other side of the river.</w:t>
+      </w:r>
+      <w:r>
+        <w:t xml:space="preserve"> </w:t>
       </w:r>
     </w:p>
     <w:sectPr>
@@ -66,6 +87,95 @@
 <file path=word/numbering.xml><?xml version="1.0" encoding="utf-8"?>
 <w:numbering xmlns:mo="http://schemas.microsoft.com/office/mac/office/2008/main" xmlns:ve="http://schemas.openxmlformats.org/markup-compatibility/2006" xmlns:mv="urn:schemas-microsoft-com:mac:vml" xmlns:o="urn:schemas-microsoft-com:office:office" xmlns:r="http://schemas.openxmlformats.org/officeDocument/2006/relationships" xmlns:m="http://schemas.openxmlformats.org/officeDocument/2006/math" xmlns:v="urn:schemas-microsoft-com:vml" xmlns:wp="http://schemas.openxmlformats.org/drawingml/2006/wordprocessingDrawing" xmlns:w10="urn:schemas-microsoft-com:office:word" xmlns:w="http://schemas.openxmlformats.org/wordprocessingml/2006/main" xmlns:wne="http://schemas.microsoft.com/office/word/2006/wordml">
   <w:abstractNum w:abstractNumId="0">
+    <w:nsid w:val="5E995C83"/>
+    <w:multiLevelType w:val="hybridMultilevel"/>
+    <w:tmpl w:val="D5EC535A"/>
+    <w:lvl w:ilvl="0" w:tplc="11FC3CAA">
+      <w:start w:val="1"/>
+      <w:numFmt w:val="upperLetter"/>
+      <w:lvlText w:val="%1)"/>
+      <w:lvlJc w:val="left"/>
+      <w:pPr>
+        <w:ind w:left="720" w:hanging="360"/>
+      </w:pPr>
+      <w:rPr>
+        <w:rFonts w:hint="default"/>
+      </w:rPr>
+    </w:lvl>
+    <w:lvl w:ilvl="1" w:tplc="04090019" w:tentative="1">
+      <w:start w:val="1"/>
+      <w:numFmt w:val="lowerLetter"/>
+      <w:lvlText w:val="%2."/>
+      <w:lvlJc w:val="left"/>
+      <w:pPr>
+        <w:ind w:left="1440" w:hanging="360"/>
+      </w:pPr>
+    </w:lvl>
+    <w:lvl w:ilvl="2" w:tplc="0409001B" w:tentative="1">
+      <w:start w:val="1"/>
+      <w:numFmt w:val="lowerRoman"/>
+      <w:lvlText w:val="%3."/>
+      <w:lvlJc w:val="right"/>
+      <w:pPr>
+        <w:ind w:left="2160" w:hanging="180"/>
+      </w:pPr>
+    </w:lvl>
+    <w:lvl w:ilvl="3" w:tplc="0409000F" w:tentative="1">
+      <w:start w:val="1"/>
+      <w:numFmt w:val="decimal"/>
+      <w:lvlText w:val="%4."/>
+      <w:lvlJc w:val="left"/>
+      <w:pPr>
+        <w:ind w:left="2880" w:hanging="360"/>
+      </w:pPr>
+    </w:lvl>
+    <w:lvl w:ilvl="4" w:tplc="04090019" w:tentative="1">
+      <w:start w:val="1"/>
+      <w:numFmt w:val="lowerLetter"/>
+      <w:lvlText w:val="%5."/>
+      <w:lvlJc w:val="left"/>
+      <w:pPr>
+        <w:ind w:left="3600" w:hanging="360"/>
+      </w:pPr>
+    </w:lvl>
+    <w:lvl w:ilvl="5" w:tplc="0409001B" w:tentative="1">
+      <w:start w:val="1"/>
+      <w:numFmt w:val="lowerRoman"/>
+      <w:lvlText w:val="%6."/>
+      <w:lvlJc w:val="right"/>
+      <w:pPr>
+        <w:ind w:left="4320" w:hanging="180"/>
+      </w:pPr>
+    </w:lvl>
+    <w:lvl w:ilvl="6" w:tplc="0409000F" w:tentative="1">
+      <w:start w:val="1"/>
+      <w:numFmt w:val="decimal"/>
+      <w:lvlText w:val="%7."/>
+      <w:lvlJc w:val="left"/>
+      <w:pPr>
+        <w:ind w:left="5040" w:hanging="360"/>
+      </w:pPr>
+    </w:lvl>
+    <w:lvl w:ilvl="7" w:tplc="04090019" w:tentative="1">
+      <w:start w:val="1"/>
+      <w:numFmt w:val="lowerLetter"/>
+      <w:lvlText w:val="%8."/>
+      <w:lvlJc w:val="left"/>
+      <w:pPr>
+        <w:ind w:left="5760" w:hanging="360"/>
+      </w:pPr>
+    </w:lvl>
+    <w:lvl w:ilvl="8" w:tplc="0409001B" w:tentative="1">
+      <w:start w:val="1"/>
+      <w:numFmt w:val="lowerRoman"/>
+      <w:lvlText w:val="%9."/>
+      <w:lvlJc w:val="right"/>
+      <w:pPr>
+        <w:ind w:left="6480" w:hanging="180"/>
+      </w:pPr>
+    </w:lvl>
+  </w:abstractNum>
+  <w:abstractNum w:abstractNumId="1">
     <w:nsid w:val="6BFB3EE3"/>
     <w:multiLevelType w:val="hybridMultilevel"/>
     <w:tmpl w:val="9F3E7D7C"/>
@@ -155,6 +265,9 @@
     </w:lvl>
   </w:abstractNum>
   <w:num w:numId="1">
+    <w:abstractNumId w:val="1"/>
+  </w:num>
+  <w:num w:numId="2">
     <w:abstractNumId w:val="0"/>
   </w:num>
 </w:numbering>

</xml_diff>

<commit_message>
Identify the potential solutions.
</commit_message>
<xml_diff>
--- a/Knoll_Travis_Problemsolving.docx
+++ b/Knoll_Travis_Problemsolving.docx
@@ -14,11 +14,9 @@
     </w:p>
     <w:p/>
     <w:p>
-      <w:proofErr w:type="gramStart"/>
       <w:r>
         <w:t>A Cat, a parrot and a bag of seed.</w:t>
       </w:r>
-      <w:proofErr w:type="gramEnd"/>
     </w:p>
     <w:p/>
     <w:p>
@@ -47,15 +45,7 @@
         </w:numPr>
       </w:pPr>
       <w:r>
-        <w:t xml:space="preserve">Man has to get to the other side of the river and has room for only one item and </w:t>
-      </w:r>
-      <w:proofErr w:type="gramStart"/>
-      <w:r>
-        <w:t>himself</w:t>
-      </w:r>
-      <w:proofErr w:type="gramEnd"/>
-      <w:r>
-        <w:t>.</w:t>
+        <w:t>Man has to get to the other side of the river and has room for only one item and himself.</w:t>
       </w:r>
     </w:p>
     <w:p>
@@ -107,13 +97,61 @@
     <w:p>
       <w:pPr>
         <w:pStyle w:val="ListParagraph"/>
-      </w:pPr>
-      <w:r>
-        <w:t>A)</w:t>
-      </w:r>
-      <w:r>
-        <w:t xml:space="preserve"> </w:t>
-      </w:r>
+        <w:numPr>
+          <w:ilvl w:val="0"/>
+          <w:numId w:val="3"/>
+        </w:numPr>
+      </w:pPr>
+      <w:r>
+        <w:t>The cat will eat the bird if left alone and the bird will eat the seed if left alone, but the man has to take one.</w:t>
+      </w:r>
+    </w:p>
+    <w:p>
+      <w:pPr>
+        <w:pStyle w:val="ListParagraph"/>
+        <w:numPr>
+          <w:ilvl w:val="0"/>
+          <w:numId w:val="3"/>
+        </w:numPr>
+      </w:pPr>
+      <w:r>
+        <w:t>To get everyone to the other side. To not let bird eat all the seed. Not let the cat eat the bird.</w:t>
+      </w:r>
+    </w:p>
+    <w:p>
+      <w:pPr>
+        <w:pStyle w:val="ListParagraph"/>
+        <w:numPr>
+          <w:ilvl w:val="0"/>
+          <w:numId w:val="1"/>
+        </w:numPr>
+      </w:pPr>
+      <w:r>
+        <w:t>Identify the potential solutions.</w:t>
+      </w:r>
+    </w:p>
+    <w:p>
+      <w:pPr>
+        <w:pStyle w:val="ListParagraph"/>
+      </w:pPr>
+    </w:p>
+    <w:p>
+      <w:pPr>
+        <w:pStyle w:val="ListParagraph"/>
+      </w:pPr>
+      <w:r>
+        <w:t>A) The cat can stay with the seed and the man can come back for them. The man can tye the seed bag on the birds back and the bird can fly over.</w:t>
+      </w:r>
+    </w:p>
+    <w:p>
+      <w:r>
+        <w:tab/>
+      </w:r>
+    </w:p>
+    <w:p>
+      <w:pPr>
+        <w:ind w:left="720"/>
+      </w:pPr>
     </w:p>
     <w:sectPr>
       <w:pgSz w:w="12240" w:h="20160"/>
@@ -127,6 +165,95 @@
 <file path=word/numbering.xml><?xml version="1.0" encoding="utf-8"?>
 <w:numbering xmlns:mo="http://schemas.microsoft.com/office/mac/office/2008/main" xmlns:ve="http://schemas.openxmlformats.org/markup-compatibility/2006" xmlns:mv="urn:schemas-microsoft-com:mac:vml" xmlns:o="urn:schemas-microsoft-com:office:office" xmlns:r="http://schemas.openxmlformats.org/officeDocument/2006/relationships" xmlns:m="http://schemas.openxmlformats.org/officeDocument/2006/math" xmlns:v="urn:schemas-microsoft-com:vml" xmlns:wp="http://schemas.openxmlformats.org/drawingml/2006/wordprocessingDrawing" xmlns:w10="urn:schemas-microsoft-com:office:word" xmlns:w="http://schemas.openxmlformats.org/wordprocessingml/2006/main" xmlns:wne="http://schemas.microsoft.com/office/word/2006/wordml">
   <w:abstractNum w:abstractNumId="0">
+    <w:nsid w:val="5C9766D1"/>
+    <w:multiLevelType w:val="hybridMultilevel"/>
+    <w:tmpl w:val="C89481C8"/>
+    <w:lvl w:ilvl="0" w:tplc="701A1EE0">
+      <w:start w:val="1"/>
+      <w:numFmt w:val="upperLetter"/>
+      <w:lvlText w:val="%1)"/>
+      <w:lvlJc w:val="left"/>
+      <w:pPr>
+        <w:ind w:left="1080" w:hanging="360"/>
+      </w:pPr>
+      <w:rPr>
+        <w:rFonts w:hint="default"/>
+      </w:rPr>
+    </w:lvl>
+    <w:lvl w:ilvl="1" w:tplc="04090019" w:tentative="1">
+      <w:start w:val="1"/>
+      <w:numFmt w:val="lowerLetter"/>
+      <w:lvlText w:val="%2."/>
+      <w:lvlJc w:val="left"/>
+      <w:pPr>
+        <w:ind w:left="1800" w:hanging="360"/>
+      </w:pPr>
+    </w:lvl>
+    <w:lvl w:ilvl="2" w:tplc="0409001B" w:tentative="1">
+      <w:start w:val="1"/>
+      <w:numFmt w:val="lowerRoman"/>
+      <w:lvlText w:val="%3."/>
+      <w:lvlJc w:val="right"/>
+      <w:pPr>
+        <w:ind w:left="2520" w:hanging="180"/>
+      </w:pPr>
+    </w:lvl>
+    <w:lvl w:ilvl="3" w:tplc="0409000F" w:tentative="1">
+      <w:start w:val="1"/>
+      <w:numFmt w:val="decimal"/>
+      <w:lvlText w:val="%4."/>
+      <w:lvlJc w:val="left"/>
+      <w:pPr>
+        <w:ind w:left="3240" w:hanging="360"/>
+      </w:pPr>
+    </w:lvl>
+    <w:lvl w:ilvl="4" w:tplc="04090019" w:tentative="1">
+      <w:start w:val="1"/>
+      <w:numFmt w:val="lowerLetter"/>
+      <w:lvlText w:val="%5."/>
+      <w:lvlJc w:val="left"/>
+      <w:pPr>
+        <w:ind w:left="3960" w:hanging="360"/>
+      </w:pPr>
+    </w:lvl>
+    <w:lvl w:ilvl="5" w:tplc="0409001B" w:tentative="1">
+      <w:start w:val="1"/>
+      <w:numFmt w:val="lowerRoman"/>
+      <w:lvlText w:val="%6."/>
+      <w:lvlJc w:val="right"/>
+      <w:pPr>
+        <w:ind w:left="4680" w:hanging="180"/>
+      </w:pPr>
+    </w:lvl>
+    <w:lvl w:ilvl="6" w:tplc="0409000F" w:tentative="1">
+      <w:start w:val="1"/>
+      <w:numFmt w:val="decimal"/>
+      <w:lvlText w:val="%7."/>
+      <w:lvlJc w:val="left"/>
+      <w:pPr>
+        <w:ind w:left="5400" w:hanging="360"/>
+      </w:pPr>
+    </w:lvl>
+    <w:lvl w:ilvl="7" w:tplc="04090019" w:tentative="1">
+      <w:start w:val="1"/>
+      <w:numFmt w:val="lowerLetter"/>
+      <w:lvlText w:val="%8."/>
+      <w:lvlJc w:val="left"/>
+      <w:pPr>
+        <w:ind w:left="6120" w:hanging="360"/>
+      </w:pPr>
+    </w:lvl>
+    <w:lvl w:ilvl="8" w:tplc="0409001B" w:tentative="1">
+      <w:start w:val="1"/>
+      <w:numFmt w:val="lowerRoman"/>
+      <w:lvlText w:val="%9."/>
+      <w:lvlJc w:val="right"/>
+      <w:pPr>
+        <w:ind w:left="6840" w:hanging="180"/>
+      </w:pPr>
+    </w:lvl>
+  </w:abstractNum>
+  <w:abstractNum w:abstractNumId="1">
     <w:nsid w:val="5E995C83"/>
     <w:multiLevelType w:val="hybridMultilevel"/>
     <w:tmpl w:val="D5EC535A"/>
@@ -215,7 +342,7 @@
       </w:pPr>
     </w:lvl>
   </w:abstractNum>
-  <w:abstractNum w:abstractNumId="1">
+  <w:abstractNum w:abstractNumId="2">
     <w:nsid w:val="6BFB3EE3"/>
     <w:multiLevelType w:val="hybridMultilevel"/>
     <w:tmpl w:val="9F3E7D7C"/>
@@ -305,9 +432,12 @@
     </w:lvl>
   </w:abstractNum>
   <w:num w:numId="1">
+    <w:abstractNumId w:val="2"/>
+  </w:num>
+  <w:num w:numId="2">
     <w:abstractNumId w:val="1"/>
   </w:num>
-  <w:num w:numId="2">
+  <w:num w:numId="3">
     <w:abstractNumId w:val="0"/>
   </w:num>
 </w:numbering>

</xml_diff>

<commit_message>
Evaluated each potential solution
</commit_message>
<xml_diff>
--- a/Knoll_Travis_Problemsolving.docx
+++ b/Knoll_Travis_Problemsolving.docx
@@ -14,9 +14,11 @@
     </w:p>
     <w:p/>
     <w:p>
+      <w:proofErr w:type="gramStart"/>
       <w:r>
         <w:t>A Cat, a parrot and a bag of seed.</w:t>
       </w:r>
+      <w:proofErr w:type="gramEnd"/>
     </w:p>
     <w:p/>
     <w:p>
@@ -45,7 +47,15 @@
         </w:numPr>
       </w:pPr>
       <w:r>
-        <w:t>Man has to get to the other side of the river and has room for only one item and himself.</w:t>
+        <w:t xml:space="preserve">Man has to get to the other side of the river and has room for only one item and </w:t>
+      </w:r>
+      <w:proofErr w:type="gramStart"/>
+      <w:r>
+        <w:t>himself</w:t>
+      </w:r>
+      <w:proofErr w:type="gramEnd"/>
+      <w:r>
+        <w:t>.</w:t>
       </w:r>
     </w:p>
     <w:p>
@@ -140,7 +150,15 @@
         <w:pStyle w:val="ListParagraph"/>
       </w:pPr>
       <w:r>
-        <w:t>A) The cat can stay with the seed and the man can come back for them. The man can tye the seed bag on the birds back and the bird can fly over.</w:t>
+        <w:t xml:space="preserve">A) The cat can stay with the seed and the man can come back for them. The man can </w:t>
+      </w:r>
+      <w:proofErr w:type="spellStart"/>
+      <w:r>
+        <w:t>tye</w:t>
+      </w:r>
+      <w:proofErr w:type="spellEnd"/>
+      <w:r>
+        <w:t xml:space="preserve"> the seed bag on the birds back and the bird can fly over.</w:t>
       </w:r>
     </w:p>
     <w:p>
@@ -149,9 +167,37 @@
       </w:r>
     </w:p>
     <w:p>
-      <w:pPr>
-        <w:ind w:left="720"/>
-      </w:pPr>
+      <w:r>
+        <w:t>4) Evaluate each potential solution.</w:t>
+      </w:r>
+    </w:p>
+    <w:p/>
+    <w:p>
+      <w:pPr>
+        <w:pStyle w:val="ListParagraph"/>
+        <w:numPr>
+          <w:ilvl w:val="0"/>
+          <w:numId w:val="4"/>
+        </w:numPr>
+      </w:pPr>
+      <w:r>
+        <w:t>The solution meets the goals</w:t>
+      </w:r>
+      <w:r>
+        <w:t xml:space="preserve"> of getting everyone to the other side.</w:t>
+      </w:r>
+    </w:p>
+    <w:p>
+      <w:pPr>
+        <w:pStyle w:val="ListParagraph"/>
+        <w:numPr>
+          <w:ilvl w:val="0"/>
+          <w:numId w:val="4"/>
+        </w:numPr>
+      </w:pPr>
+      <w:r>
+        <w:t>They will work for all cases.</w:t>
+      </w:r>
     </w:p>
     <w:sectPr>
       <w:pgSz w:w="12240" w:h="20160"/>
@@ -165,6 +211,95 @@
 <file path=word/numbering.xml><?xml version="1.0" encoding="utf-8"?>
 <w:numbering xmlns:mo="http://schemas.microsoft.com/office/mac/office/2008/main" xmlns:ve="http://schemas.openxmlformats.org/markup-compatibility/2006" xmlns:mv="urn:schemas-microsoft-com:mac:vml" xmlns:o="urn:schemas-microsoft-com:office:office" xmlns:r="http://schemas.openxmlformats.org/officeDocument/2006/relationships" xmlns:m="http://schemas.openxmlformats.org/officeDocument/2006/math" xmlns:v="urn:schemas-microsoft-com:vml" xmlns:wp="http://schemas.openxmlformats.org/drawingml/2006/wordprocessingDrawing" xmlns:w10="urn:schemas-microsoft-com:office:word" xmlns:w="http://schemas.openxmlformats.org/wordprocessingml/2006/main" xmlns:wne="http://schemas.microsoft.com/office/word/2006/wordml">
   <w:abstractNum w:abstractNumId="0">
+    <w:nsid w:val="3F8A58AD"/>
+    <w:multiLevelType w:val="hybridMultilevel"/>
+    <w:tmpl w:val="2CA2C0EE"/>
+    <w:lvl w:ilvl="0" w:tplc="38847146">
+      <w:start w:val="1"/>
+      <w:numFmt w:val="upperLetter"/>
+      <w:lvlText w:val="%1)"/>
+      <w:lvlJc w:val="left"/>
+      <w:pPr>
+        <w:ind w:left="720" w:hanging="360"/>
+      </w:pPr>
+      <w:rPr>
+        <w:rFonts w:hint="default"/>
+      </w:rPr>
+    </w:lvl>
+    <w:lvl w:ilvl="1" w:tplc="04090019" w:tentative="1">
+      <w:start w:val="1"/>
+      <w:numFmt w:val="lowerLetter"/>
+      <w:lvlText w:val="%2."/>
+      <w:lvlJc w:val="left"/>
+      <w:pPr>
+        <w:ind w:left="1440" w:hanging="360"/>
+      </w:pPr>
+    </w:lvl>
+    <w:lvl w:ilvl="2" w:tplc="0409001B" w:tentative="1">
+      <w:start w:val="1"/>
+      <w:numFmt w:val="lowerRoman"/>
+      <w:lvlText w:val="%3."/>
+      <w:lvlJc w:val="right"/>
+      <w:pPr>
+        <w:ind w:left="2160" w:hanging="180"/>
+      </w:pPr>
+    </w:lvl>
+    <w:lvl w:ilvl="3" w:tplc="0409000F" w:tentative="1">
+      <w:start w:val="1"/>
+      <w:numFmt w:val="decimal"/>
+      <w:lvlText w:val="%4."/>
+      <w:lvlJc w:val="left"/>
+      <w:pPr>
+        <w:ind w:left="2880" w:hanging="360"/>
+      </w:pPr>
+    </w:lvl>
+    <w:lvl w:ilvl="4" w:tplc="04090019" w:tentative="1">
+      <w:start w:val="1"/>
+      <w:numFmt w:val="lowerLetter"/>
+      <w:lvlText w:val="%5."/>
+      <w:lvlJc w:val="left"/>
+      <w:pPr>
+        <w:ind w:left="3600" w:hanging="360"/>
+      </w:pPr>
+    </w:lvl>
+    <w:lvl w:ilvl="5" w:tplc="0409001B" w:tentative="1">
+      <w:start w:val="1"/>
+      <w:numFmt w:val="lowerRoman"/>
+      <w:lvlText w:val="%6."/>
+      <w:lvlJc w:val="right"/>
+      <w:pPr>
+        <w:ind w:left="4320" w:hanging="180"/>
+      </w:pPr>
+    </w:lvl>
+    <w:lvl w:ilvl="6" w:tplc="0409000F" w:tentative="1">
+      <w:start w:val="1"/>
+      <w:numFmt w:val="decimal"/>
+      <w:lvlText w:val="%7."/>
+      <w:lvlJc w:val="left"/>
+      <w:pPr>
+        <w:ind w:left="5040" w:hanging="360"/>
+      </w:pPr>
+    </w:lvl>
+    <w:lvl w:ilvl="7" w:tplc="04090019" w:tentative="1">
+      <w:start w:val="1"/>
+      <w:numFmt w:val="lowerLetter"/>
+      <w:lvlText w:val="%8."/>
+      <w:lvlJc w:val="left"/>
+      <w:pPr>
+        <w:ind w:left="5760" w:hanging="360"/>
+      </w:pPr>
+    </w:lvl>
+    <w:lvl w:ilvl="8" w:tplc="0409001B" w:tentative="1">
+      <w:start w:val="1"/>
+      <w:numFmt w:val="lowerRoman"/>
+      <w:lvlText w:val="%9."/>
+      <w:lvlJc w:val="right"/>
+      <w:pPr>
+        <w:ind w:left="6480" w:hanging="180"/>
+      </w:pPr>
+    </w:lvl>
+  </w:abstractNum>
+  <w:abstractNum w:abstractNumId="1">
     <w:nsid w:val="5C9766D1"/>
     <w:multiLevelType w:val="hybridMultilevel"/>
     <w:tmpl w:val="C89481C8"/>
@@ -253,7 +388,7 @@
       </w:pPr>
     </w:lvl>
   </w:abstractNum>
-  <w:abstractNum w:abstractNumId="1">
+  <w:abstractNum w:abstractNumId="2">
     <w:nsid w:val="5E995C83"/>
     <w:multiLevelType w:val="hybridMultilevel"/>
     <w:tmpl w:val="D5EC535A"/>
@@ -342,7 +477,7 @@
       </w:pPr>
     </w:lvl>
   </w:abstractNum>
-  <w:abstractNum w:abstractNumId="2">
+  <w:abstractNum w:abstractNumId="3">
     <w:nsid w:val="6BFB3EE3"/>
     <w:multiLevelType w:val="hybridMultilevel"/>
     <w:tmpl w:val="9F3E7D7C"/>
@@ -432,12 +567,15 @@
     </w:lvl>
   </w:abstractNum>
   <w:num w:numId="1">
+    <w:abstractNumId w:val="3"/>
+  </w:num>
+  <w:num w:numId="2">
     <w:abstractNumId w:val="2"/>
   </w:num>
-  <w:num w:numId="2">
+  <w:num w:numId="3">
     <w:abstractNumId w:val="1"/>
   </w:num>
-  <w:num w:numId="3">
+  <w:num w:numId="4">
     <w:abstractNumId w:val="0"/>
   </w:num>
 </w:numbering>

</xml_diff>

<commit_message>
Choose a solution and develop a plan to implement.
</commit_message>
<xml_diff>
--- a/Knoll_Travis_Problemsolving.docx
+++ b/Knoll_Travis_Problemsolving.docx
@@ -167,6 +167,9 @@
       </w:r>
     </w:p>
     <w:p>
+      <w:pPr>
+        <w:ind w:firstLine="360"/>
+      </w:pPr>
       <w:r>
         <w:t>4) Evaluate each potential solution.</w:t>
       </w:r>
@@ -199,6 +202,58 @@
         <w:t>They will work for all cases.</w:t>
       </w:r>
     </w:p>
+    <w:p/>
+    <w:p>
+      <w:pPr>
+        <w:pStyle w:val="ListParagraph"/>
+        <w:numPr>
+          <w:ilvl w:val="0"/>
+          <w:numId w:val="5"/>
+        </w:numPr>
+      </w:pPr>
+      <w:r>
+        <w:t>Choose a solution and develop a plan to implement it.</w:t>
+      </w:r>
+    </w:p>
+    <w:p>
+      <w:pPr>
+        <w:pStyle w:val="ListParagraph"/>
+      </w:pPr>
+    </w:p>
+    <w:p>
+      <w:pPr>
+        <w:pStyle w:val="ListParagraph"/>
+        <w:numPr>
+          <w:ilvl w:val="0"/>
+          <w:numId w:val="6"/>
+        </w:numPr>
+      </w:pPr>
+      <w:r>
+        <w:t xml:space="preserve">The best solution is for the man to leave the cat and the seed together on one side and take the bird to the other. This being said the man </w:t>
+      </w:r>
+      <w:proofErr w:type="gramStart"/>
+      <w:r>
+        <w:t>will</w:t>
+      </w:r>
+      <w:proofErr w:type="gramEnd"/>
+      <w:r>
+        <w:t xml:space="preserve"> have to come back for multiple trips.</w:t>
+      </w:r>
+    </w:p>
+    <w:p>
+      <w:pPr>
+        <w:pStyle w:val="ListParagraph"/>
+        <w:numPr>
+          <w:ilvl w:val="0"/>
+          <w:numId w:val="6"/>
+        </w:numPr>
+      </w:pPr>
+      <w:r>
+        <w:t>This was a cause and effect situation where the bird could fly over because of the seed on the other side. This makes the problem that the man will have to come back for the cat.</w:t>
+      </w:r>
+    </w:p>
+    <w:p/>
+    <w:p/>
     <w:sectPr>
       <w:pgSz w:w="12240" w:h="20160"/>
       <w:pgMar w:top="1440" w:right="1800" w:bottom="1440" w:left="1800" w:gutter="0"/>
@@ -211,6 +266,95 @@
 <file path=word/numbering.xml><?xml version="1.0" encoding="utf-8"?>
 <w:numbering xmlns:mo="http://schemas.microsoft.com/office/mac/office/2008/main" xmlns:ve="http://schemas.openxmlformats.org/markup-compatibility/2006" xmlns:mv="urn:schemas-microsoft-com:mac:vml" xmlns:o="urn:schemas-microsoft-com:office:office" xmlns:r="http://schemas.openxmlformats.org/officeDocument/2006/relationships" xmlns:m="http://schemas.openxmlformats.org/officeDocument/2006/math" xmlns:v="urn:schemas-microsoft-com:vml" xmlns:wp="http://schemas.openxmlformats.org/drawingml/2006/wordprocessingDrawing" xmlns:w10="urn:schemas-microsoft-com:office:word" xmlns:w="http://schemas.openxmlformats.org/wordprocessingml/2006/main" xmlns:wne="http://schemas.microsoft.com/office/word/2006/wordml">
   <w:abstractNum w:abstractNumId="0">
+    <w:nsid w:val="148435EF"/>
+    <w:multiLevelType w:val="hybridMultilevel"/>
+    <w:tmpl w:val="27289950"/>
+    <w:lvl w:ilvl="0" w:tplc="04090011">
+      <w:start w:val="5"/>
+      <w:numFmt w:val="decimal"/>
+      <w:lvlText w:val="%1)"/>
+      <w:lvlJc w:val="left"/>
+      <w:pPr>
+        <w:ind w:left="720" w:hanging="360"/>
+      </w:pPr>
+      <w:rPr>
+        <w:rFonts w:hint="default"/>
+      </w:rPr>
+    </w:lvl>
+    <w:lvl w:ilvl="1" w:tplc="04090019" w:tentative="1">
+      <w:start w:val="1"/>
+      <w:numFmt w:val="lowerLetter"/>
+      <w:lvlText w:val="%2."/>
+      <w:lvlJc w:val="left"/>
+      <w:pPr>
+        <w:ind w:left="1440" w:hanging="360"/>
+      </w:pPr>
+    </w:lvl>
+    <w:lvl w:ilvl="2" w:tplc="0409001B" w:tentative="1">
+      <w:start w:val="1"/>
+      <w:numFmt w:val="lowerRoman"/>
+      <w:lvlText w:val="%3."/>
+      <w:lvlJc w:val="right"/>
+      <w:pPr>
+        <w:ind w:left="2160" w:hanging="180"/>
+      </w:pPr>
+    </w:lvl>
+    <w:lvl w:ilvl="3" w:tplc="0409000F" w:tentative="1">
+      <w:start w:val="1"/>
+      <w:numFmt w:val="decimal"/>
+      <w:lvlText w:val="%4."/>
+      <w:lvlJc w:val="left"/>
+      <w:pPr>
+        <w:ind w:left="2880" w:hanging="360"/>
+      </w:pPr>
+    </w:lvl>
+    <w:lvl w:ilvl="4" w:tplc="04090019" w:tentative="1">
+      <w:start w:val="1"/>
+      <w:numFmt w:val="lowerLetter"/>
+      <w:lvlText w:val="%5."/>
+      <w:lvlJc w:val="left"/>
+      <w:pPr>
+        <w:ind w:left="3600" w:hanging="360"/>
+      </w:pPr>
+    </w:lvl>
+    <w:lvl w:ilvl="5" w:tplc="0409001B" w:tentative="1">
+      <w:start w:val="1"/>
+      <w:numFmt w:val="lowerRoman"/>
+      <w:lvlText w:val="%6."/>
+      <w:lvlJc w:val="right"/>
+      <w:pPr>
+        <w:ind w:left="4320" w:hanging="180"/>
+      </w:pPr>
+    </w:lvl>
+    <w:lvl w:ilvl="6" w:tplc="0409000F" w:tentative="1">
+      <w:start w:val="1"/>
+      <w:numFmt w:val="decimal"/>
+      <w:lvlText w:val="%7."/>
+      <w:lvlJc w:val="left"/>
+      <w:pPr>
+        <w:ind w:left="5040" w:hanging="360"/>
+      </w:pPr>
+    </w:lvl>
+    <w:lvl w:ilvl="7" w:tplc="04090019" w:tentative="1">
+      <w:start w:val="1"/>
+      <w:numFmt w:val="lowerLetter"/>
+      <w:lvlText w:val="%8."/>
+      <w:lvlJc w:val="left"/>
+      <w:pPr>
+        <w:ind w:left="5760" w:hanging="360"/>
+      </w:pPr>
+    </w:lvl>
+    <w:lvl w:ilvl="8" w:tplc="0409001B" w:tentative="1">
+      <w:start w:val="1"/>
+      <w:numFmt w:val="lowerRoman"/>
+      <w:lvlText w:val="%9."/>
+      <w:lvlJc w:val="right"/>
+      <w:pPr>
+        <w:ind w:left="6480" w:hanging="180"/>
+      </w:pPr>
+    </w:lvl>
+  </w:abstractNum>
+  <w:abstractNum w:abstractNumId="1">
     <w:nsid w:val="3F8A58AD"/>
     <w:multiLevelType w:val="hybridMultilevel"/>
     <w:tmpl w:val="2CA2C0EE"/>
@@ -299,7 +443,7 @@
       </w:pPr>
     </w:lvl>
   </w:abstractNum>
-  <w:abstractNum w:abstractNumId="1">
+  <w:abstractNum w:abstractNumId="2">
     <w:nsid w:val="5C9766D1"/>
     <w:multiLevelType w:val="hybridMultilevel"/>
     <w:tmpl w:val="C89481C8"/>
@@ -388,7 +532,7 @@
       </w:pPr>
     </w:lvl>
   </w:abstractNum>
-  <w:abstractNum w:abstractNumId="2">
+  <w:abstractNum w:abstractNumId="3">
     <w:nsid w:val="5E995C83"/>
     <w:multiLevelType w:val="hybridMultilevel"/>
     <w:tmpl w:val="D5EC535A"/>
@@ -477,7 +621,7 @@
       </w:pPr>
     </w:lvl>
   </w:abstractNum>
-  <w:abstractNum w:abstractNumId="3">
+  <w:abstractNum w:abstractNumId="4">
     <w:nsid w:val="6BFB3EE3"/>
     <w:multiLevelType w:val="hybridMultilevel"/>
     <w:tmpl w:val="9F3E7D7C"/>
@@ -566,17 +710,112 @@
       </w:pPr>
     </w:lvl>
   </w:abstractNum>
+  <w:abstractNum w:abstractNumId="5">
+    <w:nsid w:val="7F9125CC"/>
+    <w:multiLevelType w:val="hybridMultilevel"/>
+    <w:tmpl w:val="8444856E"/>
+    <w:lvl w:ilvl="0" w:tplc="F9BAF570">
+      <w:start w:val="1"/>
+      <w:numFmt w:val="upperLetter"/>
+      <w:lvlText w:val="%1)"/>
+      <w:lvlJc w:val="left"/>
+      <w:pPr>
+        <w:ind w:left="720" w:hanging="360"/>
+      </w:pPr>
+      <w:rPr>
+        <w:rFonts w:hint="default"/>
+      </w:rPr>
+    </w:lvl>
+    <w:lvl w:ilvl="1" w:tplc="04090019" w:tentative="1">
+      <w:start w:val="1"/>
+      <w:numFmt w:val="lowerLetter"/>
+      <w:lvlText w:val="%2."/>
+      <w:lvlJc w:val="left"/>
+      <w:pPr>
+        <w:ind w:left="1440" w:hanging="360"/>
+      </w:pPr>
+    </w:lvl>
+    <w:lvl w:ilvl="2" w:tplc="0409001B" w:tentative="1">
+      <w:start w:val="1"/>
+      <w:numFmt w:val="lowerRoman"/>
+      <w:lvlText w:val="%3."/>
+      <w:lvlJc w:val="right"/>
+      <w:pPr>
+        <w:ind w:left="2160" w:hanging="180"/>
+      </w:pPr>
+    </w:lvl>
+    <w:lvl w:ilvl="3" w:tplc="0409000F" w:tentative="1">
+      <w:start w:val="1"/>
+      <w:numFmt w:val="decimal"/>
+      <w:lvlText w:val="%4."/>
+      <w:lvlJc w:val="left"/>
+      <w:pPr>
+        <w:ind w:left="2880" w:hanging="360"/>
+      </w:pPr>
+    </w:lvl>
+    <w:lvl w:ilvl="4" w:tplc="04090019" w:tentative="1">
+      <w:start w:val="1"/>
+      <w:numFmt w:val="lowerLetter"/>
+      <w:lvlText w:val="%5."/>
+      <w:lvlJc w:val="left"/>
+      <w:pPr>
+        <w:ind w:left="3600" w:hanging="360"/>
+      </w:pPr>
+    </w:lvl>
+    <w:lvl w:ilvl="5" w:tplc="0409001B" w:tentative="1">
+      <w:start w:val="1"/>
+      <w:numFmt w:val="lowerRoman"/>
+      <w:lvlText w:val="%6."/>
+      <w:lvlJc w:val="right"/>
+      <w:pPr>
+        <w:ind w:left="4320" w:hanging="180"/>
+      </w:pPr>
+    </w:lvl>
+    <w:lvl w:ilvl="6" w:tplc="0409000F" w:tentative="1">
+      <w:start w:val="1"/>
+      <w:numFmt w:val="decimal"/>
+      <w:lvlText w:val="%7."/>
+      <w:lvlJc w:val="left"/>
+      <w:pPr>
+        <w:ind w:left="5040" w:hanging="360"/>
+      </w:pPr>
+    </w:lvl>
+    <w:lvl w:ilvl="7" w:tplc="04090019" w:tentative="1">
+      <w:start w:val="1"/>
+      <w:numFmt w:val="lowerLetter"/>
+      <w:lvlText w:val="%8."/>
+      <w:lvlJc w:val="left"/>
+      <w:pPr>
+        <w:ind w:left="5760" w:hanging="360"/>
+      </w:pPr>
+    </w:lvl>
+    <w:lvl w:ilvl="8" w:tplc="0409001B" w:tentative="1">
+      <w:start w:val="1"/>
+      <w:numFmt w:val="lowerRoman"/>
+      <w:lvlText w:val="%9."/>
+      <w:lvlJc w:val="right"/>
+      <w:pPr>
+        <w:ind w:left="6480" w:hanging="180"/>
+      </w:pPr>
+    </w:lvl>
+  </w:abstractNum>
   <w:num w:numId="1">
+    <w:abstractNumId w:val="4"/>
+  </w:num>
+  <w:num w:numId="2">
     <w:abstractNumId w:val="3"/>
   </w:num>
-  <w:num w:numId="2">
+  <w:num w:numId="3">
     <w:abstractNumId w:val="2"/>
   </w:num>
-  <w:num w:numId="3">
+  <w:num w:numId="4">
     <w:abstractNumId w:val="1"/>
   </w:num>
-  <w:num w:numId="4">
+  <w:num w:numId="5">
     <w:abstractNumId w:val="0"/>
+  </w:num>
+  <w:num w:numId="6">
+    <w:abstractNumId w:val="5"/>
   </w:num>
 </w:numbering>
 </file>

</xml_diff>

<commit_message>
Break the 3rd problem apart.
</commit_message>
<xml_diff>
--- a/Knoll_Travis_Problemsolving.docx
+++ b/Knoll_Travis_Problemsolving.docx
@@ -14,9 +14,11 @@
     </w:p>
     <w:p/>
     <w:p>
+      <w:proofErr w:type="gramStart"/>
       <w:r>
         <w:t>A Cat, a parrot and a bag of seed.</w:t>
       </w:r>
+      <w:proofErr w:type="gramEnd"/>
     </w:p>
     <w:p/>
     <w:p>
@@ -45,7 +47,15 @@
         </w:numPr>
       </w:pPr>
       <w:r>
-        <w:t>Man has to get to the other side of the river and has room for only one item and himself.</w:t>
+        <w:t xml:space="preserve">Man has to get to the other side of the river and has room for only one item and </w:t>
+      </w:r>
+      <w:proofErr w:type="gramStart"/>
+      <w:r>
+        <w:t>himself</w:t>
+      </w:r>
+      <w:proofErr w:type="gramEnd"/>
+      <w:r>
+        <w:t>.</w:t>
       </w:r>
     </w:p>
     <w:p>
@@ -140,7 +150,15 @@
         <w:pStyle w:val="ListParagraph"/>
       </w:pPr>
       <w:r>
-        <w:t>A) The cat can stay with the seed and the man can come back for them. The man can tye the seed bag on the birds back and the bird can fly over.</w:t>
+        <w:t xml:space="preserve">A) The cat can stay with the seed and the man can come back for them. The man can </w:t>
+      </w:r>
+      <w:proofErr w:type="spellStart"/>
+      <w:r>
+        <w:t>tye</w:t>
+      </w:r>
+      <w:proofErr w:type="spellEnd"/>
+      <w:r>
+        <w:t xml:space="preserve"> the seed bag on the birds back and the bird can fly over.</w:t>
       </w:r>
     </w:p>
     <w:p>
@@ -211,7 +229,15 @@
         </w:numPr>
       </w:pPr>
       <w:r>
-        <w:t>The best solution is for the man to leave the cat and the seed together on one side and take the bird to the other. This being said the man will have to come back for multiple trips.</w:t>
+        <w:t xml:space="preserve">The best solution is for the man to leave the cat and the seed together on one side and take the bird to the other. This being said the man </w:t>
+      </w:r>
+      <w:proofErr w:type="gramStart"/>
+      <w:r>
+        <w:t>will</w:t>
+      </w:r>
+      <w:proofErr w:type="gramEnd"/>
+      <w:r>
+        <w:t xml:space="preserve"> have to come back for multiple trips.</w:t>
       </w:r>
     </w:p>
     <w:p>
@@ -471,8 +497,13 @@
         </w:numPr>
       </w:pPr>
       <w:r>
-        <w:t>At which finger will the girl stop on at each interval.</w:t>
-      </w:r>
+        <w:t xml:space="preserve">At which finger will the girl stop on at each </w:t>
+      </w:r>
+      <w:proofErr w:type="gramStart"/>
+      <w:r>
+        <w:t>interval.</w:t>
+      </w:r>
+      <w:proofErr w:type="gramEnd"/>
     </w:p>
     <w:p>
       <w:pPr>
@@ -483,7 +514,15 @@
         </w:numPr>
       </w:pPr>
       <w:r>
-        <w:t>Immediately the problem proposes that the girl will stop on the same finger for each interval as the numbers are 10 based.</w:t>
+        <w:t xml:space="preserve">Immediately the problem proposes that the girl will stop on the same finger for each </w:t>
+      </w:r>
+      <w:proofErr w:type="gramStart"/>
+      <w:r>
+        <w:t>interval</w:t>
+      </w:r>
+      <w:proofErr w:type="gramEnd"/>
+      <w:r>
+        <w:t xml:space="preserve"> as the numbers are 10 based.</w:t>
       </w:r>
     </w:p>
     <w:p>
@@ -497,6 +536,49 @@
       <w:r>
         <w:t>To find which finger she will stop on.</w:t>
       </w:r>
+    </w:p>
+    <w:p/>
+    <w:p>
+      <w:pPr>
+        <w:pStyle w:val="ListParagraph"/>
+        <w:numPr>
+          <w:ilvl w:val="0"/>
+          <w:numId w:val="13"/>
+        </w:numPr>
+      </w:pPr>
+      <w:r>
+        <w:t>Break the problem apart.</w:t>
+      </w:r>
+    </w:p>
+    <w:p>
+      <w:pPr>
+        <w:pStyle w:val="ListParagraph"/>
+        <w:numPr>
+          <w:ilvl w:val="0"/>
+          <w:numId w:val="15"/>
+        </w:numPr>
+      </w:pPr>
+      <w:r>
+        <w:t>What is the girl misses a finger and the math wouldn’t be exact. It takes a lot of time to count that high and memory.</w:t>
+      </w:r>
+    </w:p>
+    <w:p>
+      <w:pPr>
+        <w:pStyle w:val="ListParagraph"/>
+        <w:numPr>
+          <w:ilvl w:val="0"/>
+          <w:numId w:val="15"/>
+        </w:numPr>
+      </w:pPr>
+      <w:r>
+        <w:t>To identify each finger as a particular number and not just the interval.</w:t>
+      </w:r>
+    </w:p>
+    <w:p/>
+    <w:p>
+      <w:pPr>
+        <w:ind w:left="720"/>
+      </w:pPr>
     </w:p>
     <w:sectPr>
       <w:pgSz w:w="12240" w:h="20160"/>
@@ -599,6 +681,95 @@
     </w:lvl>
   </w:abstractNum>
   <w:abstractNum w:abstractNumId="1">
+    <w:nsid w:val="1F774C83"/>
+    <w:multiLevelType w:val="hybridMultilevel"/>
+    <w:tmpl w:val="D0841566"/>
+    <w:lvl w:ilvl="0" w:tplc="7866859A">
+      <w:start w:val="1"/>
+      <w:numFmt w:val="upperLetter"/>
+      <w:lvlText w:val="%1)"/>
+      <w:lvlJc w:val="left"/>
+      <w:pPr>
+        <w:ind w:left="1440" w:hanging="360"/>
+      </w:pPr>
+      <w:rPr>
+        <w:rFonts w:hint="default"/>
+      </w:rPr>
+    </w:lvl>
+    <w:lvl w:ilvl="1" w:tplc="04090019" w:tentative="1">
+      <w:start w:val="1"/>
+      <w:numFmt w:val="lowerLetter"/>
+      <w:lvlText w:val="%2."/>
+      <w:lvlJc w:val="left"/>
+      <w:pPr>
+        <w:ind w:left="2160" w:hanging="360"/>
+      </w:pPr>
+    </w:lvl>
+    <w:lvl w:ilvl="2" w:tplc="0409001B" w:tentative="1">
+      <w:start w:val="1"/>
+      <w:numFmt w:val="lowerRoman"/>
+      <w:lvlText w:val="%3."/>
+      <w:lvlJc w:val="right"/>
+      <w:pPr>
+        <w:ind w:left="2880" w:hanging="180"/>
+      </w:pPr>
+    </w:lvl>
+    <w:lvl w:ilvl="3" w:tplc="0409000F" w:tentative="1">
+      <w:start w:val="1"/>
+      <w:numFmt w:val="decimal"/>
+      <w:lvlText w:val="%4."/>
+      <w:lvlJc w:val="left"/>
+      <w:pPr>
+        <w:ind w:left="3600" w:hanging="360"/>
+      </w:pPr>
+    </w:lvl>
+    <w:lvl w:ilvl="4" w:tplc="04090019" w:tentative="1">
+      <w:start w:val="1"/>
+      <w:numFmt w:val="lowerLetter"/>
+      <w:lvlText w:val="%5."/>
+      <w:lvlJc w:val="left"/>
+      <w:pPr>
+        <w:ind w:left="4320" w:hanging="360"/>
+      </w:pPr>
+    </w:lvl>
+    <w:lvl w:ilvl="5" w:tplc="0409001B" w:tentative="1">
+      <w:start w:val="1"/>
+      <w:numFmt w:val="lowerRoman"/>
+      <w:lvlText w:val="%6."/>
+      <w:lvlJc w:val="right"/>
+      <w:pPr>
+        <w:ind w:left="5040" w:hanging="180"/>
+      </w:pPr>
+    </w:lvl>
+    <w:lvl w:ilvl="6" w:tplc="0409000F" w:tentative="1">
+      <w:start w:val="1"/>
+      <w:numFmt w:val="decimal"/>
+      <w:lvlText w:val="%7."/>
+      <w:lvlJc w:val="left"/>
+      <w:pPr>
+        <w:ind w:left="5760" w:hanging="360"/>
+      </w:pPr>
+    </w:lvl>
+    <w:lvl w:ilvl="7" w:tplc="04090019" w:tentative="1">
+      <w:start w:val="1"/>
+      <w:numFmt w:val="lowerLetter"/>
+      <w:lvlText w:val="%8."/>
+      <w:lvlJc w:val="left"/>
+      <w:pPr>
+        <w:ind w:left="6480" w:hanging="360"/>
+      </w:pPr>
+    </w:lvl>
+    <w:lvl w:ilvl="8" w:tplc="0409001B" w:tentative="1">
+      <w:start w:val="1"/>
+      <w:numFmt w:val="lowerRoman"/>
+      <w:lvlText w:val="%9."/>
+      <w:lvlJc w:val="right"/>
+      <w:pPr>
+        <w:ind w:left="7200" w:hanging="180"/>
+      </w:pPr>
+    </w:lvl>
+  </w:abstractNum>
+  <w:abstractNum w:abstractNumId="2">
     <w:nsid w:val="205F0F2D"/>
     <w:multiLevelType w:val="hybridMultilevel"/>
     <w:tmpl w:val="BFE4069E"/>
@@ -687,7 +858,7 @@
       </w:pPr>
     </w:lvl>
   </w:abstractNum>
-  <w:abstractNum w:abstractNumId="2">
+  <w:abstractNum w:abstractNumId="3">
     <w:nsid w:val="22DC0EAC"/>
     <w:multiLevelType w:val="hybridMultilevel"/>
     <w:tmpl w:val="9754F782"/>
@@ -776,7 +947,7 @@
       </w:pPr>
     </w:lvl>
   </w:abstractNum>
-  <w:abstractNum w:abstractNumId="3">
+  <w:abstractNum w:abstractNumId="4">
     <w:nsid w:val="284802C3"/>
     <w:multiLevelType w:val="hybridMultilevel"/>
     <w:tmpl w:val="FDCC46C4"/>
@@ -865,7 +1036,7 @@
       </w:pPr>
     </w:lvl>
   </w:abstractNum>
-  <w:abstractNum w:abstractNumId="4">
+  <w:abstractNum w:abstractNumId="5">
     <w:nsid w:val="285D31EC"/>
     <w:multiLevelType w:val="hybridMultilevel"/>
     <w:tmpl w:val="300EED5E"/>
@@ -954,7 +1125,7 @@
       </w:pPr>
     </w:lvl>
   </w:abstractNum>
-  <w:abstractNum w:abstractNumId="5">
+  <w:abstractNum w:abstractNumId="6">
     <w:nsid w:val="31BB014F"/>
     <w:multiLevelType w:val="hybridMultilevel"/>
     <w:tmpl w:val="A762D156"/>
@@ -1043,7 +1214,7 @@
       </w:pPr>
     </w:lvl>
   </w:abstractNum>
-  <w:abstractNum w:abstractNumId="6">
+  <w:abstractNum w:abstractNumId="7">
     <w:nsid w:val="3CAB1AF2"/>
     <w:multiLevelType w:val="hybridMultilevel"/>
     <w:tmpl w:val="487C0E66"/>
@@ -1132,7 +1303,7 @@
       </w:pPr>
     </w:lvl>
   </w:abstractNum>
-  <w:abstractNum w:abstractNumId="7">
+  <w:abstractNum w:abstractNumId="8">
     <w:nsid w:val="3F8A58AD"/>
     <w:multiLevelType w:val="hybridMultilevel"/>
     <w:tmpl w:val="2CA2C0EE"/>
@@ -1221,7 +1392,7 @@
       </w:pPr>
     </w:lvl>
   </w:abstractNum>
-  <w:abstractNum w:abstractNumId="8">
+  <w:abstractNum w:abstractNumId="9">
     <w:nsid w:val="5C9766D1"/>
     <w:multiLevelType w:val="hybridMultilevel"/>
     <w:tmpl w:val="C89481C8"/>
@@ -1310,7 +1481,7 @@
       </w:pPr>
     </w:lvl>
   </w:abstractNum>
-  <w:abstractNum w:abstractNumId="9">
+  <w:abstractNum w:abstractNumId="10">
     <w:nsid w:val="5E995C83"/>
     <w:multiLevelType w:val="hybridMultilevel"/>
     <w:tmpl w:val="D5EC535A"/>
@@ -1399,7 +1570,7 @@
       </w:pPr>
     </w:lvl>
   </w:abstractNum>
-  <w:abstractNum w:abstractNumId="10">
+  <w:abstractNum w:abstractNumId="11">
     <w:nsid w:val="6BFB3EE3"/>
     <w:multiLevelType w:val="hybridMultilevel"/>
     <w:tmpl w:val="9F3E7D7C"/>
@@ -1488,7 +1659,7 @@
       </w:pPr>
     </w:lvl>
   </w:abstractNum>
-  <w:abstractNum w:abstractNumId="11">
+  <w:abstractNum w:abstractNumId="12">
     <w:nsid w:val="6E9F2BD6"/>
     <w:multiLevelType w:val="hybridMultilevel"/>
     <w:tmpl w:val="822C2FF0"/>
@@ -1577,7 +1748,7 @@
       </w:pPr>
     </w:lvl>
   </w:abstractNum>
-  <w:abstractNum w:abstractNumId="12">
+  <w:abstractNum w:abstractNumId="13">
     <w:nsid w:val="728938F1"/>
     <w:multiLevelType w:val="hybridMultilevel"/>
     <w:tmpl w:val="CDF4B962"/>
@@ -1666,7 +1837,7 @@
       </w:pPr>
     </w:lvl>
   </w:abstractNum>
-  <w:abstractNum w:abstractNumId="13">
+  <w:abstractNum w:abstractNumId="14">
     <w:nsid w:val="7F9125CC"/>
     <w:multiLevelType w:val="hybridMultilevel"/>
     <w:tmpl w:val="8444856E"/>
@@ -1756,46 +1927,49 @@
     </w:lvl>
   </w:abstractNum>
   <w:num w:numId="1">
+    <w:abstractNumId w:val="11"/>
+  </w:num>
+  <w:num w:numId="2">
     <w:abstractNumId w:val="10"/>
   </w:num>
-  <w:num w:numId="2">
+  <w:num w:numId="3">
     <w:abstractNumId w:val="9"/>
   </w:num>
-  <w:num w:numId="3">
+  <w:num w:numId="4">
     <w:abstractNumId w:val="8"/>
-  </w:num>
-  <w:num w:numId="4">
-    <w:abstractNumId w:val="7"/>
   </w:num>
   <w:num w:numId="5">
     <w:abstractNumId w:val="0"/>
   </w:num>
   <w:num w:numId="6">
+    <w:abstractNumId w:val="14"/>
+  </w:num>
+  <w:num w:numId="7">
+    <w:abstractNumId w:val="6"/>
+  </w:num>
+  <w:num w:numId="8">
+    <w:abstractNumId w:val="3"/>
+  </w:num>
+  <w:num w:numId="9">
+    <w:abstractNumId w:val="2"/>
+  </w:num>
+  <w:num w:numId="10">
     <w:abstractNumId w:val="13"/>
   </w:num>
-  <w:num w:numId="7">
+  <w:num w:numId="11">
+    <w:abstractNumId w:val="4"/>
+  </w:num>
+  <w:num w:numId="12">
+    <w:abstractNumId w:val="12"/>
+  </w:num>
+  <w:num w:numId="13">
     <w:abstractNumId w:val="5"/>
   </w:num>
-  <w:num w:numId="8">
-    <w:abstractNumId w:val="2"/>
+  <w:num w:numId="14">
+    <w:abstractNumId w:val="7"/>
   </w:num>
-  <w:num w:numId="9">
+  <w:num w:numId="15">
     <w:abstractNumId w:val="1"/>
-  </w:num>
-  <w:num w:numId="10">
-    <w:abstractNumId w:val="12"/>
-  </w:num>
-  <w:num w:numId="11">
-    <w:abstractNumId w:val="3"/>
-  </w:num>
-  <w:num w:numId="12">
-    <w:abstractNumId w:val="11"/>
-  </w:num>
-  <w:num w:numId="13">
-    <w:abstractNumId w:val="4"/>
-  </w:num>
-  <w:num w:numId="14">
-    <w:abstractNumId w:val="6"/>
   </w:num>
 </w:numbering>
 </file>

</xml_diff>

<commit_message>
Identify potential solutions 3rd.
</commit_message>
<xml_diff>
--- a/Knoll_Travis_Problemsolving.docx
+++ b/Knoll_Travis_Problemsolving.docx
@@ -559,7 +559,10 @@
         </w:numPr>
       </w:pPr>
       <w:r>
-        <w:t>What is the girl misses a finger and the math wouldn’t be exact. It takes a lot of time to count that high and memory.</w:t>
+        <w:t>What if</w:t>
+      </w:r>
+      <w:r>
+        <w:t xml:space="preserve"> the girl misses a finger and the math wouldn’t be exact. It takes a lot of time to count that high and memory.</w:t>
       </w:r>
     </w:p>
     <w:p>
@@ -577,9 +580,40 @@
     <w:p/>
     <w:p>
       <w:pPr>
-        <w:ind w:left="720"/>
-      </w:pPr>
-    </w:p>
+        <w:pStyle w:val="ListParagraph"/>
+        <w:numPr>
+          <w:ilvl w:val="0"/>
+          <w:numId w:val="13"/>
+        </w:numPr>
+      </w:pPr>
+      <w:r>
+        <w:t>Identify potential solution.</w:t>
+      </w:r>
+    </w:p>
+    <w:p>
+      <w:pPr>
+        <w:pStyle w:val="ListParagraph"/>
+        <w:numPr>
+          <w:ilvl w:val="0"/>
+          <w:numId w:val="16"/>
+        </w:numPr>
+      </w:pPr>
+      <w:proofErr w:type="gramStart"/>
+      <w:r>
+        <w:t>The girl could be monito</w:t>
+      </w:r>
+      <w:r>
+        <w:t>red by another p</w:t>
+      </w:r>
+      <w:r>
+        <w:t>erson</w:t>
+      </w:r>
+      <w:proofErr w:type="gramEnd"/>
+      <w:r>
+        <w:t xml:space="preserve"> in order to make sure she is able to count correctly. She could also record her data on a notepad.</w:t>
+      </w:r>
+    </w:p>
+    <w:p/>
     <w:sectPr>
       <w:pgSz w:w="12240" w:h="20160"/>
       <w:pgMar w:top="1440" w:right="1800" w:bottom="1440" w:left="1800" w:gutter="0"/>
@@ -592,6 +626,95 @@
 <file path=word/numbering.xml><?xml version="1.0" encoding="utf-8"?>
 <w:numbering xmlns:mo="http://schemas.microsoft.com/office/mac/office/2008/main" xmlns:ve="http://schemas.openxmlformats.org/markup-compatibility/2006" xmlns:mv="urn:schemas-microsoft-com:mac:vml" xmlns:o="urn:schemas-microsoft-com:office:office" xmlns:r="http://schemas.openxmlformats.org/officeDocument/2006/relationships" xmlns:m="http://schemas.openxmlformats.org/officeDocument/2006/math" xmlns:v="urn:schemas-microsoft-com:vml" xmlns:wp="http://schemas.openxmlformats.org/drawingml/2006/wordprocessingDrawing" xmlns:w10="urn:schemas-microsoft-com:office:word" xmlns:w="http://schemas.openxmlformats.org/wordprocessingml/2006/main" xmlns:wne="http://schemas.microsoft.com/office/word/2006/wordml">
   <w:abstractNum w:abstractNumId="0">
+    <w:nsid w:val="084D281C"/>
+    <w:multiLevelType w:val="hybridMultilevel"/>
+    <w:tmpl w:val="4D02AB0E"/>
+    <w:lvl w:ilvl="0" w:tplc="FC88825A">
+      <w:start w:val="1"/>
+      <w:numFmt w:val="upperLetter"/>
+      <w:lvlText w:val="%1)"/>
+      <w:lvlJc w:val="left"/>
+      <w:pPr>
+        <w:ind w:left="1440" w:hanging="360"/>
+      </w:pPr>
+      <w:rPr>
+        <w:rFonts w:hint="default"/>
+      </w:rPr>
+    </w:lvl>
+    <w:lvl w:ilvl="1" w:tplc="04090019" w:tentative="1">
+      <w:start w:val="1"/>
+      <w:numFmt w:val="lowerLetter"/>
+      <w:lvlText w:val="%2."/>
+      <w:lvlJc w:val="left"/>
+      <w:pPr>
+        <w:ind w:left="2160" w:hanging="360"/>
+      </w:pPr>
+    </w:lvl>
+    <w:lvl w:ilvl="2" w:tplc="0409001B" w:tentative="1">
+      <w:start w:val="1"/>
+      <w:numFmt w:val="lowerRoman"/>
+      <w:lvlText w:val="%3."/>
+      <w:lvlJc w:val="right"/>
+      <w:pPr>
+        <w:ind w:left="2880" w:hanging="180"/>
+      </w:pPr>
+    </w:lvl>
+    <w:lvl w:ilvl="3" w:tplc="0409000F" w:tentative="1">
+      <w:start w:val="1"/>
+      <w:numFmt w:val="decimal"/>
+      <w:lvlText w:val="%4."/>
+      <w:lvlJc w:val="left"/>
+      <w:pPr>
+        <w:ind w:left="3600" w:hanging="360"/>
+      </w:pPr>
+    </w:lvl>
+    <w:lvl w:ilvl="4" w:tplc="04090019" w:tentative="1">
+      <w:start w:val="1"/>
+      <w:numFmt w:val="lowerLetter"/>
+      <w:lvlText w:val="%5."/>
+      <w:lvlJc w:val="left"/>
+      <w:pPr>
+        <w:ind w:left="4320" w:hanging="360"/>
+      </w:pPr>
+    </w:lvl>
+    <w:lvl w:ilvl="5" w:tplc="0409001B" w:tentative="1">
+      <w:start w:val="1"/>
+      <w:numFmt w:val="lowerRoman"/>
+      <w:lvlText w:val="%6."/>
+      <w:lvlJc w:val="right"/>
+      <w:pPr>
+        <w:ind w:left="5040" w:hanging="180"/>
+      </w:pPr>
+    </w:lvl>
+    <w:lvl w:ilvl="6" w:tplc="0409000F" w:tentative="1">
+      <w:start w:val="1"/>
+      <w:numFmt w:val="decimal"/>
+      <w:lvlText w:val="%7."/>
+      <w:lvlJc w:val="left"/>
+      <w:pPr>
+        <w:ind w:left="5760" w:hanging="360"/>
+      </w:pPr>
+    </w:lvl>
+    <w:lvl w:ilvl="7" w:tplc="04090019" w:tentative="1">
+      <w:start w:val="1"/>
+      <w:numFmt w:val="lowerLetter"/>
+      <w:lvlText w:val="%8."/>
+      <w:lvlJc w:val="left"/>
+      <w:pPr>
+        <w:ind w:left="6480" w:hanging="360"/>
+      </w:pPr>
+    </w:lvl>
+    <w:lvl w:ilvl="8" w:tplc="0409001B" w:tentative="1">
+      <w:start w:val="1"/>
+      <w:numFmt w:val="lowerRoman"/>
+      <w:lvlText w:val="%9."/>
+      <w:lvlJc w:val="right"/>
+      <w:pPr>
+        <w:ind w:left="7200" w:hanging="180"/>
+      </w:pPr>
+    </w:lvl>
+  </w:abstractNum>
+  <w:abstractNum w:abstractNumId="1">
     <w:nsid w:val="148435EF"/>
     <w:multiLevelType w:val="hybridMultilevel"/>
     <w:tmpl w:val="27289950"/>
@@ -680,7 +803,7 @@
       </w:pPr>
     </w:lvl>
   </w:abstractNum>
-  <w:abstractNum w:abstractNumId="1">
+  <w:abstractNum w:abstractNumId="2">
     <w:nsid w:val="1F774C83"/>
     <w:multiLevelType w:val="hybridMultilevel"/>
     <w:tmpl w:val="D0841566"/>
@@ -769,7 +892,7 @@
       </w:pPr>
     </w:lvl>
   </w:abstractNum>
-  <w:abstractNum w:abstractNumId="2">
+  <w:abstractNum w:abstractNumId="3">
     <w:nsid w:val="205F0F2D"/>
     <w:multiLevelType w:val="hybridMultilevel"/>
     <w:tmpl w:val="BFE4069E"/>
@@ -858,7 +981,7 @@
       </w:pPr>
     </w:lvl>
   </w:abstractNum>
-  <w:abstractNum w:abstractNumId="3">
+  <w:abstractNum w:abstractNumId="4">
     <w:nsid w:val="22DC0EAC"/>
     <w:multiLevelType w:val="hybridMultilevel"/>
     <w:tmpl w:val="9754F782"/>
@@ -947,7 +1070,7 @@
       </w:pPr>
     </w:lvl>
   </w:abstractNum>
-  <w:abstractNum w:abstractNumId="4">
+  <w:abstractNum w:abstractNumId="5">
     <w:nsid w:val="284802C3"/>
     <w:multiLevelType w:val="hybridMultilevel"/>
     <w:tmpl w:val="FDCC46C4"/>
@@ -1036,7 +1159,7 @@
       </w:pPr>
     </w:lvl>
   </w:abstractNum>
-  <w:abstractNum w:abstractNumId="5">
+  <w:abstractNum w:abstractNumId="6">
     <w:nsid w:val="285D31EC"/>
     <w:multiLevelType w:val="hybridMultilevel"/>
     <w:tmpl w:val="300EED5E"/>
@@ -1125,7 +1248,7 @@
       </w:pPr>
     </w:lvl>
   </w:abstractNum>
-  <w:abstractNum w:abstractNumId="6">
+  <w:abstractNum w:abstractNumId="7">
     <w:nsid w:val="31BB014F"/>
     <w:multiLevelType w:val="hybridMultilevel"/>
     <w:tmpl w:val="A762D156"/>
@@ -1214,7 +1337,7 @@
       </w:pPr>
     </w:lvl>
   </w:abstractNum>
-  <w:abstractNum w:abstractNumId="7">
+  <w:abstractNum w:abstractNumId="8">
     <w:nsid w:val="3CAB1AF2"/>
     <w:multiLevelType w:val="hybridMultilevel"/>
     <w:tmpl w:val="487C0E66"/>
@@ -1303,7 +1426,7 @@
       </w:pPr>
     </w:lvl>
   </w:abstractNum>
-  <w:abstractNum w:abstractNumId="8">
+  <w:abstractNum w:abstractNumId="9">
     <w:nsid w:val="3F8A58AD"/>
     <w:multiLevelType w:val="hybridMultilevel"/>
     <w:tmpl w:val="2CA2C0EE"/>
@@ -1392,7 +1515,7 @@
       </w:pPr>
     </w:lvl>
   </w:abstractNum>
-  <w:abstractNum w:abstractNumId="9">
+  <w:abstractNum w:abstractNumId="10">
     <w:nsid w:val="5C9766D1"/>
     <w:multiLevelType w:val="hybridMultilevel"/>
     <w:tmpl w:val="C89481C8"/>
@@ -1481,7 +1604,7 @@
       </w:pPr>
     </w:lvl>
   </w:abstractNum>
-  <w:abstractNum w:abstractNumId="10">
+  <w:abstractNum w:abstractNumId="11">
     <w:nsid w:val="5E995C83"/>
     <w:multiLevelType w:val="hybridMultilevel"/>
     <w:tmpl w:val="D5EC535A"/>
@@ -1570,7 +1693,7 @@
       </w:pPr>
     </w:lvl>
   </w:abstractNum>
-  <w:abstractNum w:abstractNumId="11">
+  <w:abstractNum w:abstractNumId="12">
     <w:nsid w:val="6BFB3EE3"/>
     <w:multiLevelType w:val="hybridMultilevel"/>
     <w:tmpl w:val="9F3E7D7C"/>
@@ -1659,7 +1782,7 @@
       </w:pPr>
     </w:lvl>
   </w:abstractNum>
-  <w:abstractNum w:abstractNumId="12">
+  <w:abstractNum w:abstractNumId="13">
     <w:nsid w:val="6E9F2BD6"/>
     <w:multiLevelType w:val="hybridMultilevel"/>
     <w:tmpl w:val="822C2FF0"/>
@@ -1748,7 +1871,7 @@
       </w:pPr>
     </w:lvl>
   </w:abstractNum>
-  <w:abstractNum w:abstractNumId="13">
+  <w:abstractNum w:abstractNumId="14">
     <w:nsid w:val="728938F1"/>
     <w:multiLevelType w:val="hybridMultilevel"/>
     <w:tmpl w:val="CDF4B962"/>
@@ -1837,7 +1960,7 @@
       </w:pPr>
     </w:lvl>
   </w:abstractNum>
-  <w:abstractNum w:abstractNumId="14">
+  <w:abstractNum w:abstractNumId="15">
     <w:nsid w:val="7F9125CC"/>
     <w:multiLevelType w:val="hybridMultilevel"/>
     <w:tmpl w:val="8444856E"/>
@@ -1927,49 +2050,52 @@
     </w:lvl>
   </w:abstractNum>
   <w:num w:numId="1">
+    <w:abstractNumId w:val="12"/>
+  </w:num>
+  <w:num w:numId="2">
     <w:abstractNumId w:val="11"/>
   </w:num>
-  <w:num w:numId="2">
+  <w:num w:numId="3">
     <w:abstractNumId w:val="10"/>
   </w:num>
-  <w:num w:numId="3">
+  <w:num w:numId="4">
     <w:abstractNumId w:val="9"/>
   </w:num>
-  <w:num w:numId="4">
+  <w:num w:numId="5">
+    <w:abstractNumId w:val="1"/>
+  </w:num>
+  <w:num w:numId="6">
+    <w:abstractNumId w:val="15"/>
+  </w:num>
+  <w:num w:numId="7">
+    <w:abstractNumId w:val="7"/>
+  </w:num>
+  <w:num w:numId="8">
+    <w:abstractNumId w:val="4"/>
+  </w:num>
+  <w:num w:numId="9">
+    <w:abstractNumId w:val="3"/>
+  </w:num>
+  <w:num w:numId="10">
+    <w:abstractNumId w:val="14"/>
+  </w:num>
+  <w:num w:numId="11">
+    <w:abstractNumId w:val="5"/>
+  </w:num>
+  <w:num w:numId="12">
+    <w:abstractNumId w:val="13"/>
+  </w:num>
+  <w:num w:numId="13">
+    <w:abstractNumId w:val="6"/>
+  </w:num>
+  <w:num w:numId="14">
     <w:abstractNumId w:val="8"/>
   </w:num>
-  <w:num w:numId="5">
-    <w:abstractNumId w:val="0"/>
-  </w:num>
-  <w:num w:numId="6">
-    <w:abstractNumId w:val="14"/>
-  </w:num>
-  <w:num w:numId="7">
-    <w:abstractNumId w:val="6"/>
-  </w:num>
-  <w:num w:numId="8">
-    <w:abstractNumId w:val="3"/>
-  </w:num>
-  <w:num w:numId="9">
+  <w:num w:numId="15">
     <w:abstractNumId w:val="2"/>
   </w:num>
-  <w:num w:numId="10">
-    <w:abstractNumId w:val="13"/>
-  </w:num>
-  <w:num w:numId="11">
-    <w:abstractNumId w:val="4"/>
-  </w:num>
-  <w:num w:numId="12">
-    <w:abstractNumId w:val="12"/>
-  </w:num>
-  <w:num w:numId="13">
-    <w:abstractNumId w:val="5"/>
-  </w:num>
-  <w:num w:numId="14">
-    <w:abstractNumId w:val="7"/>
-  </w:num>
-  <w:num w:numId="15">
-    <w:abstractNumId w:val="1"/>
+  <w:num w:numId="16">
+    <w:abstractNumId w:val="0"/>
   </w:num>
 </w:numbering>
 </file>

</xml_diff>

<commit_message>
Evaluate each potential solution 3rd
</commit_message>
<xml_diff>
--- a/Knoll_Travis_Problemsolving.docx
+++ b/Knoll_Travis_Problemsolving.docx
@@ -613,7 +613,52 @@
         <w:t xml:space="preserve"> in order to make sure she is able to count correctly. She could also record her data on a notepad.</w:t>
       </w:r>
     </w:p>
-    <w:p/>
+    <w:p>
+      <w:pPr>
+        <w:pStyle w:val="ListParagraph"/>
+        <w:numPr>
+          <w:ilvl w:val="0"/>
+          <w:numId w:val="13"/>
+        </w:numPr>
+      </w:pPr>
+      <w:r>
+        <w:t>Evaluate each potential solution</w:t>
+      </w:r>
+    </w:p>
+    <w:p>
+      <w:pPr>
+        <w:pStyle w:val="ListParagraph"/>
+        <w:numPr>
+          <w:ilvl w:val="0"/>
+          <w:numId w:val="17"/>
+        </w:numPr>
+      </w:pPr>
+      <w:r>
+        <w:t xml:space="preserve">Yes as they would both help her move forward with the </w:t>
+      </w:r>
+      <w:proofErr w:type="gramStart"/>
+      <w:r>
+        <w:t>goal.</w:t>
+      </w:r>
+      <w:proofErr w:type="gramEnd"/>
+    </w:p>
+    <w:p>
+      <w:pPr>
+        <w:pStyle w:val="ListParagraph"/>
+        <w:numPr>
+          <w:ilvl w:val="0"/>
+          <w:numId w:val="17"/>
+        </w:numPr>
+      </w:pPr>
+      <w:r>
+        <w:t>Yes as long as she is taken as a test subject.</w:t>
+      </w:r>
+    </w:p>
+    <w:p>
+      <w:pPr>
+        <w:ind w:left="1080"/>
+      </w:pPr>
+    </w:p>
     <w:sectPr>
       <w:pgSz w:w="12240" w:h="20160"/>
       <w:pgMar w:top="1440" w:right="1800" w:bottom="1440" w:left="1800" w:gutter="0"/>
@@ -1516,6 +1561,95 @@
     </w:lvl>
   </w:abstractNum>
   <w:abstractNum w:abstractNumId="10">
+    <w:nsid w:val="3FDE6013"/>
+    <w:multiLevelType w:val="hybridMultilevel"/>
+    <w:tmpl w:val="0A4A1C92"/>
+    <w:lvl w:ilvl="0" w:tplc="89EED5EA">
+      <w:start w:val="1"/>
+      <w:numFmt w:val="upperLetter"/>
+      <w:lvlText w:val="%1)"/>
+      <w:lvlJc w:val="left"/>
+      <w:pPr>
+        <w:ind w:left="1440" w:hanging="360"/>
+      </w:pPr>
+      <w:rPr>
+        <w:rFonts w:hint="default"/>
+      </w:rPr>
+    </w:lvl>
+    <w:lvl w:ilvl="1" w:tplc="04090019" w:tentative="1">
+      <w:start w:val="1"/>
+      <w:numFmt w:val="lowerLetter"/>
+      <w:lvlText w:val="%2."/>
+      <w:lvlJc w:val="left"/>
+      <w:pPr>
+        <w:ind w:left="2160" w:hanging="360"/>
+      </w:pPr>
+    </w:lvl>
+    <w:lvl w:ilvl="2" w:tplc="0409001B" w:tentative="1">
+      <w:start w:val="1"/>
+      <w:numFmt w:val="lowerRoman"/>
+      <w:lvlText w:val="%3."/>
+      <w:lvlJc w:val="right"/>
+      <w:pPr>
+        <w:ind w:left="2880" w:hanging="180"/>
+      </w:pPr>
+    </w:lvl>
+    <w:lvl w:ilvl="3" w:tplc="0409000F" w:tentative="1">
+      <w:start w:val="1"/>
+      <w:numFmt w:val="decimal"/>
+      <w:lvlText w:val="%4."/>
+      <w:lvlJc w:val="left"/>
+      <w:pPr>
+        <w:ind w:left="3600" w:hanging="360"/>
+      </w:pPr>
+    </w:lvl>
+    <w:lvl w:ilvl="4" w:tplc="04090019" w:tentative="1">
+      <w:start w:val="1"/>
+      <w:numFmt w:val="lowerLetter"/>
+      <w:lvlText w:val="%5."/>
+      <w:lvlJc w:val="left"/>
+      <w:pPr>
+        <w:ind w:left="4320" w:hanging="360"/>
+      </w:pPr>
+    </w:lvl>
+    <w:lvl w:ilvl="5" w:tplc="0409001B" w:tentative="1">
+      <w:start w:val="1"/>
+      <w:numFmt w:val="lowerRoman"/>
+      <w:lvlText w:val="%6."/>
+      <w:lvlJc w:val="right"/>
+      <w:pPr>
+        <w:ind w:left="5040" w:hanging="180"/>
+      </w:pPr>
+    </w:lvl>
+    <w:lvl w:ilvl="6" w:tplc="0409000F" w:tentative="1">
+      <w:start w:val="1"/>
+      <w:numFmt w:val="decimal"/>
+      <w:lvlText w:val="%7."/>
+      <w:lvlJc w:val="left"/>
+      <w:pPr>
+        <w:ind w:left="5760" w:hanging="360"/>
+      </w:pPr>
+    </w:lvl>
+    <w:lvl w:ilvl="7" w:tplc="04090019" w:tentative="1">
+      <w:start w:val="1"/>
+      <w:numFmt w:val="lowerLetter"/>
+      <w:lvlText w:val="%8."/>
+      <w:lvlJc w:val="left"/>
+      <w:pPr>
+        <w:ind w:left="6480" w:hanging="360"/>
+      </w:pPr>
+    </w:lvl>
+    <w:lvl w:ilvl="8" w:tplc="0409001B" w:tentative="1">
+      <w:start w:val="1"/>
+      <w:numFmt w:val="lowerRoman"/>
+      <w:lvlText w:val="%9."/>
+      <w:lvlJc w:val="right"/>
+      <w:pPr>
+        <w:ind w:left="7200" w:hanging="180"/>
+      </w:pPr>
+    </w:lvl>
+  </w:abstractNum>
+  <w:abstractNum w:abstractNumId="11">
     <w:nsid w:val="5C9766D1"/>
     <w:multiLevelType w:val="hybridMultilevel"/>
     <w:tmpl w:val="C89481C8"/>
@@ -1604,7 +1738,7 @@
       </w:pPr>
     </w:lvl>
   </w:abstractNum>
-  <w:abstractNum w:abstractNumId="11">
+  <w:abstractNum w:abstractNumId="12">
     <w:nsid w:val="5E995C83"/>
     <w:multiLevelType w:val="hybridMultilevel"/>
     <w:tmpl w:val="D5EC535A"/>
@@ -1693,7 +1827,7 @@
       </w:pPr>
     </w:lvl>
   </w:abstractNum>
-  <w:abstractNum w:abstractNumId="12">
+  <w:abstractNum w:abstractNumId="13">
     <w:nsid w:val="6BFB3EE3"/>
     <w:multiLevelType w:val="hybridMultilevel"/>
     <w:tmpl w:val="9F3E7D7C"/>
@@ -1782,7 +1916,7 @@
       </w:pPr>
     </w:lvl>
   </w:abstractNum>
-  <w:abstractNum w:abstractNumId="13">
+  <w:abstractNum w:abstractNumId="14">
     <w:nsid w:val="6E9F2BD6"/>
     <w:multiLevelType w:val="hybridMultilevel"/>
     <w:tmpl w:val="822C2FF0"/>
@@ -1871,7 +2005,7 @@
       </w:pPr>
     </w:lvl>
   </w:abstractNum>
-  <w:abstractNum w:abstractNumId="14">
+  <w:abstractNum w:abstractNumId="15">
     <w:nsid w:val="728938F1"/>
     <w:multiLevelType w:val="hybridMultilevel"/>
     <w:tmpl w:val="CDF4B962"/>
@@ -1960,7 +2094,7 @@
       </w:pPr>
     </w:lvl>
   </w:abstractNum>
-  <w:abstractNum w:abstractNumId="15">
+  <w:abstractNum w:abstractNumId="16">
     <w:nsid w:val="7F9125CC"/>
     <w:multiLevelType w:val="hybridMultilevel"/>
     <w:tmpl w:val="8444856E"/>
@@ -2050,13 +2184,13 @@
     </w:lvl>
   </w:abstractNum>
   <w:num w:numId="1">
+    <w:abstractNumId w:val="13"/>
+  </w:num>
+  <w:num w:numId="2">
     <w:abstractNumId w:val="12"/>
   </w:num>
-  <w:num w:numId="2">
+  <w:num w:numId="3">
     <w:abstractNumId w:val="11"/>
-  </w:num>
-  <w:num w:numId="3">
-    <w:abstractNumId w:val="10"/>
   </w:num>
   <w:num w:numId="4">
     <w:abstractNumId w:val="9"/>
@@ -2065,7 +2199,7 @@
     <w:abstractNumId w:val="1"/>
   </w:num>
   <w:num w:numId="6">
-    <w:abstractNumId w:val="15"/>
+    <w:abstractNumId w:val="16"/>
   </w:num>
   <w:num w:numId="7">
     <w:abstractNumId w:val="7"/>
@@ -2077,13 +2211,13 @@
     <w:abstractNumId w:val="3"/>
   </w:num>
   <w:num w:numId="10">
-    <w:abstractNumId w:val="14"/>
+    <w:abstractNumId w:val="15"/>
   </w:num>
   <w:num w:numId="11">
     <w:abstractNumId w:val="5"/>
   </w:num>
   <w:num w:numId="12">
-    <w:abstractNumId w:val="13"/>
+    <w:abstractNumId w:val="14"/>
   </w:num>
   <w:num w:numId="13">
     <w:abstractNumId w:val="6"/>
@@ -2096,6 +2230,9 @@
   </w:num>
   <w:num w:numId="16">
     <w:abstractNumId w:val="0"/>
+  </w:num>
+  <w:num w:numId="17">
+    <w:abstractNumId w:val="10"/>
   </w:num>
 </w:numbering>
 </file>

</xml_diff>

<commit_message>
Choose a solution and develop a plan to implement it. 3rd A)
</commit_message>
<xml_diff>
--- a/Knoll_Travis_Problemsolving.docx
+++ b/Knoll_Travis_Problemsolving.docx
@@ -14,11 +14,9 @@
     </w:p>
     <w:p/>
     <w:p>
-      <w:proofErr w:type="gramStart"/>
       <w:r>
         <w:t>A Cat, a parrot and a bag of seed.</w:t>
       </w:r>
-      <w:proofErr w:type="gramEnd"/>
     </w:p>
     <w:p/>
     <w:p>
@@ -47,15 +45,7 @@
         </w:numPr>
       </w:pPr>
       <w:r>
-        <w:t xml:space="preserve">Man has to get to the other side of the river and has room for only one item and </w:t>
-      </w:r>
-      <w:proofErr w:type="gramStart"/>
-      <w:r>
-        <w:t>himself</w:t>
-      </w:r>
-      <w:proofErr w:type="gramEnd"/>
-      <w:r>
-        <w:t>.</w:t>
+        <w:t>Man has to get to the other side of the river and has room for only one item and himself.</w:t>
       </w:r>
     </w:p>
     <w:p>
@@ -150,15 +140,7 @@
         <w:pStyle w:val="ListParagraph"/>
       </w:pPr>
       <w:r>
-        <w:t xml:space="preserve">A) The cat can stay with the seed and the man can come back for them. The man can </w:t>
-      </w:r>
-      <w:proofErr w:type="spellStart"/>
-      <w:r>
-        <w:t>tye</w:t>
-      </w:r>
-      <w:proofErr w:type="spellEnd"/>
-      <w:r>
-        <w:t xml:space="preserve"> the seed bag on the birds back and the bird can fly over.</w:t>
+        <w:t>A) The cat can stay with the seed and the man can come back for them. The man can tye the seed bag on the birds back and the bird can fly over.</w:t>
       </w:r>
     </w:p>
     <w:p>
@@ -229,15 +211,7 @@
         </w:numPr>
       </w:pPr>
       <w:r>
-        <w:t xml:space="preserve">The best solution is for the man to leave the cat and the seed together on one side and take the bird to the other. This being said the man </w:t>
-      </w:r>
-      <w:proofErr w:type="gramStart"/>
-      <w:r>
-        <w:t>will</w:t>
-      </w:r>
-      <w:proofErr w:type="gramEnd"/>
-      <w:r>
-        <w:t xml:space="preserve"> have to come back for multiple trips.</w:t>
+        <w:t>The best solution is for the man to leave the cat and the seed together on one side and take the bird to the other. This being said the man will have to come back for multiple trips.</w:t>
       </w:r>
     </w:p>
     <w:p>
@@ -497,13 +471,8 @@
         </w:numPr>
       </w:pPr>
       <w:r>
-        <w:t xml:space="preserve">At which finger will the girl stop on at each </w:t>
-      </w:r>
-      <w:proofErr w:type="gramStart"/>
-      <w:r>
-        <w:t>interval.</w:t>
-      </w:r>
-      <w:proofErr w:type="gramEnd"/>
+        <w:t>At which finger will the girl stop on at each interval.</w:t>
+      </w:r>
     </w:p>
     <w:p>
       <w:pPr>
@@ -514,15 +483,7 @@
         </w:numPr>
       </w:pPr>
       <w:r>
-        <w:t xml:space="preserve">Immediately the problem proposes that the girl will stop on the same finger for each </w:t>
-      </w:r>
-      <w:proofErr w:type="gramStart"/>
-      <w:r>
-        <w:t>interval</w:t>
-      </w:r>
-      <w:proofErr w:type="gramEnd"/>
-      <w:r>
-        <w:t xml:space="preserve"> as the numbers are 10 based.</w:t>
+        <w:t>Immediately the problem proposes that the girl will stop on the same finger for each interval as the numbers are 10 based.</w:t>
       </w:r>
     </w:p>
     <w:p>
@@ -598,7 +559,6 @@
           <w:numId w:val="16"/>
         </w:numPr>
       </w:pPr>
-      <w:proofErr w:type="gramStart"/>
       <w:r>
         <w:t>The girl could be monito</w:t>
       </w:r>
@@ -606,11 +566,7 @@
         <w:t>red by another p</w:t>
       </w:r>
       <w:r>
-        <w:t>erson</w:t>
-      </w:r>
-      <w:proofErr w:type="gramEnd"/>
-      <w:r>
-        <w:t xml:space="preserve"> in order to make sure she is able to count correctly. She could also record her data on a notepad.</w:t>
+        <w:t>erson in order to make sure she is able to count correctly. She could also record her data on a notepad.</w:t>
       </w:r>
     </w:p>
     <w:p>
@@ -634,13 +590,8 @@
         </w:numPr>
       </w:pPr>
       <w:r>
-        <w:t xml:space="preserve">Yes as they would both help her move forward with the </w:t>
-      </w:r>
-      <w:proofErr w:type="gramStart"/>
-      <w:r>
-        <w:t>goal.</w:t>
-      </w:r>
-      <w:proofErr w:type="gramEnd"/>
+        <w:t>Yes as they would both help her move forward with the goal.</w:t>
+      </w:r>
     </w:p>
     <w:p>
       <w:pPr>
@@ -654,10 +605,27 @@
         <w:t>Yes as long as she is taken as a test subject.</w:t>
       </w:r>
     </w:p>
-    <w:p>
-      <w:pPr>
+    <w:p/>
+    <w:p>
+      <w:pPr>
+        <w:pStyle w:val="ListParagraph"/>
+        <w:numPr>
+          <w:ilvl w:val="0"/>
+          <w:numId w:val="13"/>
+        </w:numPr>
+      </w:pPr>
+      <w:r>
+        <w:t>Choose a solution and develop a plan to implement it.</w:t>
+      </w:r>
+    </w:p>
+    <w:p>
+      <w:pPr>
+        <w:pStyle w:val="ListParagraph"/>
         <w:ind w:left="1080"/>
       </w:pPr>
+      <w:r>
+        <w:t>A) The best solution is to have her as a test subject and have another person to monitor her progress.</w:t>
+      </w:r>
     </w:p>
     <w:sectPr>
       <w:pgSz w:w="12240" w:h="20160"/>

</xml_diff>

<commit_message>
Choose a solution complete 3rd.
</commit_message>
<xml_diff>
--- a/Knoll_Travis_Problemsolving.docx
+++ b/Knoll_Travis_Problemsolving.docx
@@ -621,10 +621,25 @@
     <w:p>
       <w:pPr>
         <w:pStyle w:val="ListParagraph"/>
-        <w:ind w:left="1080"/>
-      </w:pPr>
-      <w:r>
-        <w:t>A) The best solution is to have her as a test subject and have another person to monitor her progress.</w:t>
+        <w:numPr>
+          <w:ilvl w:val="0"/>
+          <w:numId w:val="18"/>
+        </w:numPr>
+      </w:pPr>
+      <w:r>
+        <w:t>The best solution is to have her as a test subject and have another person to monitor her progress.</w:t>
+      </w:r>
+    </w:p>
+    <w:p>
+      <w:pPr>
+        <w:pStyle w:val="ListParagraph"/>
+        <w:numPr>
+          <w:ilvl w:val="0"/>
+          <w:numId w:val="18"/>
+        </w:numPr>
+      </w:pPr>
+      <w:r>
+        <w:t>By implementing this process on myself I often find my mind slipping to other topics as it takes along time to count this high. It would be best to have a mentor.</w:t>
       </w:r>
     </w:p>
     <w:sectPr>
@@ -1796,6 +1811,95 @@
     </w:lvl>
   </w:abstractNum>
   <w:abstractNum w:abstractNumId="13">
+    <w:nsid w:val="6A323D54"/>
+    <w:multiLevelType w:val="hybridMultilevel"/>
+    <w:tmpl w:val="42120C62"/>
+    <w:lvl w:ilvl="0" w:tplc="B1A49406">
+      <w:start w:val="1"/>
+      <w:numFmt w:val="upperLetter"/>
+      <w:lvlText w:val="%1)"/>
+      <w:lvlJc w:val="left"/>
+      <w:pPr>
+        <w:ind w:left="1440" w:hanging="360"/>
+      </w:pPr>
+      <w:rPr>
+        <w:rFonts w:hint="default"/>
+      </w:rPr>
+    </w:lvl>
+    <w:lvl w:ilvl="1" w:tplc="04090019" w:tentative="1">
+      <w:start w:val="1"/>
+      <w:numFmt w:val="lowerLetter"/>
+      <w:lvlText w:val="%2."/>
+      <w:lvlJc w:val="left"/>
+      <w:pPr>
+        <w:ind w:left="2160" w:hanging="360"/>
+      </w:pPr>
+    </w:lvl>
+    <w:lvl w:ilvl="2" w:tplc="0409001B" w:tentative="1">
+      <w:start w:val="1"/>
+      <w:numFmt w:val="lowerRoman"/>
+      <w:lvlText w:val="%3."/>
+      <w:lvlJc w:val="right"/>
+      <w:pPr>
+        <w:ind w:left="2880" w:hanging="180"/>
+      </w:pPr>
+    </w:lvl>
+    <w:lvl w:ilvl="3" w:tplc="0409000F" w:tentative="1">
+      <w:start w:val="1"/>
+      <w:numFmt w:val="decimal"/>
+      <w:lvlText w:val="%4."/>
+      <w:lvlJc w:val="left"/>
+      <w:pPr>
+        <w:ind w:left="3600" w:hanging="360"/>
+      </w:pPr>
+    </w:lvl>
+    <w:lvl w:ilvl="4" w:tplc="04090019" w:tentative="1">
+      <w:start w:val="1"/>
+      <w:numFmt w:val="lowerLetter"/>
+      <w:lvlText w:val="%5."/>
+      <w:lvlJc w:val="left"/>
+      <w:pPr>
+        <w:ind w:left="4320" w:hanging="360"/>
+      </w:pPr>
+    </w:lvl>
+    <w:lvl w:ilvl="5" w:tplc="0409001B" w:tentative="1">
+      <w:start w:val="1"/>
+      <w:numFmt w:val="lowerRoman"/>
+      <w:lvlText w:val="%6."/>
+      <w:lvlJc w:val="right"/>
+      <w:pPr>
+        <w:ind w:left="5040" w:hanging="180"/>
+      </w:pPr>
+    </w:lvl>
+    <w:lvl w:ilvl="6" w:tplc="0409000F" w:tentative="1">
+      <w:start w:val="1"/>
+      <w:numFmt w:val="decimal"/>
+      <w:lvlText w:val="%7."/>
+      <w:lvlJc w:val="left"/>
+      <w:pPr>
+        <w:ind w:left="5760" w:hanging="360"/>
+      </w:pPr>
+    </w:lvl>
+    <w:lvl w:ilvl="7" w:tplc="04090019" w:tentative="1">
+      <w:start w:val="1"/>
+      <w:numFmt w:val="lowerLetter"/>
+      <w:lvlText w:val="%8."/>
+      <w:lvlJc w:val="left"/>
+      <w:pPr>
+        <w:ind w:left="6480" w:hanging="360"/>
+      </w:pPr>
+    </w:lvl>
+    <w:lvl w:ilvl="8" w:tplc="0409001B" w:tentative="1">
+      <w:start w:val="1"/>
+      <w:numFmt w:val="lowerRoman"/>
+      <w:lvlText w:val="%9."/>
+      <w:lvlJc w:val="right"/>
+      <w:pPr>
+        <w:ind w:left="7200" w:hanging="180"/>
+      </w:pPr>
+    </w:lvl>
+  </w:abstractNum>
+  <w:abstractNum w:abstractNumId="14">
     <w:nsid w:val="6BFB3EE3"/>
     <w:multiLevelType w:val="hybridMultilevel"/>
     <w:tmpl w:val="9F3E7D7C"/>
@@ -1884,7 +1988,7 @@
       </w:pPr>
     </w:lvl>
   </w:abstractNum>
-  <w:abstractNum w:abstractNumId="14">
+  <w:abstractNum w:abstractNumId="15">
     <w:nsid w:val="6E9F2BD6"/>
     <w:multiLevelType w:val="hybridMultilevel"/>
     <w:tmpl w:val="822C2FF0"/>
@@ -1973,7 +2077,7 @@
       </w:pPr>
     </w:lvl>
   </w:abstractNum>
-  <w:abstractNum w:abstractNumId="15">
+  <w:abstractNum w:abstractNumId="16">
     <w:nsid w:val="728938F1"/>
     <w:multiLevelType w:val="hybridMultilevel"/>
     <w:tmpl w:val="CDF4B962"/>
@@ -2062,7 +2166,7 @@
       </w:pPr>
     </w:lvl>
   </w:abstractNum>
-  <w:abstractNum w:abstractNumId="16">
+  <w:abstractNum w:abstractNumId="17">
     <w:nsid w:val="7F9125CC"/>
     <w:multiLevelType w:val="hybridMultilevel"/>
     <w:tmpl w:val="8444856E"/>
@@ -2152,7 +2256,7 @@
     </w:lvl>
   </w:abstractNum>
   <w:num w:numId="1">
-    <w:abstractNumId w:val="13"/>
+    <w:abstractNumId w:val="14"/>
   </w:num>
   <w:num w:numId="2">
     <w:abstractNumId w:val="12"/>
@@ -2167,7 +2271,7 @@
     <w:abstractNumId w:val="1"/>
   </w:num>
   <w:num w:numId="6">
-    <w:abstractNumId w:val="16"/>
+    <w:abstractNumId w:val="17"/>
   </w:num>
   <w:num w:numId="7">
     <w:abstractNumId w:val="7"/>
@@ -2179,13 +2283,13 @@
     <w:abstractNumId w:val="3"/>
   </w:num>
   <w:num w:numId="10">
-    <w:abstractNumId w:val="15"/>
+    <w:abstractNumId w:val="16"/>
   </w:num>
   <w:num w:numId="11">
     <w:abstractNumId w:val="5"/>
   </w:num>
   <w:num w:numId="12">
-    <w:abstractNumId w:val="14"/>
+    <w:abstractNumId w:val="15"/>
   </w:num>
   <w:num w:numId="13">
     <w:abstractNumId w:val="6"/>
@@ -2201,6 +2305,9 @@
   </w:num>
   <w:num w:numId="17">
     <w:abstractNumId w:val="10"/>
+  </w:num>
+  <w:num w:numId="18">
+    <w:abstractNumId w:val="13"/>
   </w:num>
 </w:numbering>
 </file>

</xml_diff>